<commit_message>
create design files with Figma, add some examples ressources, create 'today' page (not finished), add more ideas in the docx ideas files
</commit_message>
<xml_diff>
--- a/base ideas/productivity app.docx
+++ b/base ideas/productivity app.docx
@@ -144,28 +144,16 @@
     <w:p>
       <w:pPr>
         <w:pStyle w:val="Titre1"/>
-        <w:rPr>
-          <w:lang w:val="fr-FR"/>
-        </w:rPr>
-      </w:pPr>
-      <w:r>
-        <w:rPr>
-          <w:lang w:val="fr-FR"/>
-        </w:rPr>
+      </w:pPr>
+      <w:r>
         <w:t>Structure</w:t>
       </w:r>
     </w:p>
     <w:p>
       <w:pPr>
         <w:pStyle w:val="Titre3"/>
-        <w:rPr>
-          <w:lang w:val="fr-FR"/>
-        </w:rPr>
-      </w:pPr>
-      <w:r>
-        <w:rPr>
-          <w:lang w:val="fr-FR"/>
-        </w:rPr>
+      </w:pPr>
+      <w:r>
         <w:t xml:space="preserve">API </w:t>
       </w:r>
     </w:p>
@@ -257,6 +245,221 @@
     </w:p>
     <w:p>
       <w:pPr>
+        <w:pStyle w:val="Titre3"/>
+        <w:rPr>
+          <w:lang w:val="fr-FR"/>
+        </w:rPr>
+      </w:pPr>
+      <w:r>
+        <w:rPr>
+          <w:lang w:val="fr-FR"/>
+        </w:rPr>
+        <w:tab/>
+        <w:t>Pages</w:t>
+      </w:r>
+    </w:p>
+    <w:p>
+      <w:pPr>
+        <w:pStyle w:val="Paragraphedeliste"/>
+        <w:numPr>
+          <w:ilvl w:val="0"/>
+          <w:numId w:val="2"/>
+        </w:numPr>
+        <w:rPr>
+          <w:lang w:val="fr-FR"/>
+        </w:rPr>
+      </w:pPr>
+      <w:r>
+        <w:rPr>
+          <w:lang w:val="fr-FR"/>
+        </w:rPr>
+        <w:t>My Day</w:t>
+      </w:r>
+    </w:p>
+    <w:p>
+      <w:pPr>
+        <w:pStyle w:val="Paragraphedeliste"/>
+        <w:numPr>
+          <w:ilvl w:val="0"/>
+          <w:numId w:val="2"/>
+        </w:numPr>
+        <w:rPr>
+          <w:lang w:val="fr-FR"/>
+        </w:rPr>
+      </w:pPr>
+      <w:r>
+        <w:rPr>
+          <w:lang w:val="fr-FR"/>
+        </w:rPr>
+        <w:t>Next Week</w:t>
+      </w:r>
+    </w:p>
+    <w:p>
+      <w:pPr>
+        <w:pStyle w:val="Paragraphedeliste"/>
+        <w:numPr>
+          <w:ilvl w:val="0"/>
+          <w:numId w:val="2"/>
+        </w:numPr>
+        <w:rPr>
+          <w:lang w:val="fr-FR"/>
+        </w:rPr>
+      </w:pPr>
+      <w:r>
+        <w:rPr>
+          <w:lang w:val="fr-FR"/>
+        </w:rPr>
+        <w:t>Settings</w:t>
+      </w:r>
+    </w:p>
+    <w:p>
+      <w:pPr>
+        <w:pStyle w:val="Paragraphedeliste"/>
+        <w:numPr>
+          <w:ilvl w:val="0"/>
+          <w:numId w:val="2"/>
+        </w:numPr>
+        <w:rPr>
+          <w:lang w:val="fr-FR"/>
+        </w:rPr>
+      </w:pPr>
+      <w:r>
+        <w:rPr>
+          <w:lang w:val="fr-FR"/>
+        </w:rPr>
+        <w:t>Agenda</w:t>
+      </w:r>
+    </w:p>
+    <w:p>
+      <w:pPr>
+        <w:pStyle w:val="Paragraphedeliste"/>
+        <w:numPr>
+          <w:ilvl w:val="0"/>
+          <w:numId w:val="2"/>
+        </w:numPr>
+        <w:rPr>
+          <w:lang w:val="fr-FR"/>
+        </w:rPr>
+      </w:pPr>
+      <w:r>
+        <w:rPr>
+          <w:lang w:val="fr-FR"/>
+        </w:rPr>
+        <w:t>Task Model</w:t>
+      </w:r>
+    </w:p>
+    <w:p>
+      <w:pPr>
+        <w:pStyle w:val="Paragraphedeliste"/>
+        <w:numPr>
+          <w:ilvl w:val="0"/>
+          <w:numId w:val="2"/>
+        </w:numPr>
+        <w:rPr>
+          <w:lang w:val="fr-FR"/>
+        </w:rPr>
+      </w:pPr>
+      <w:r>
+        <w:rPr>
+          <w:lang w:val="fr-FR"/>
+        </w:rPr>
+        <w:t>All Tasks</w:t>
+      </w:r>
+    </w:p>
+    <w:p>
+      <w:pPr>
+        <w:pStyle w:val="Paragraphedeliste"/>
+        <w:numPr>
+          <w:ilvl w:val="0"/>
+          <w:numId w:val="2"/>
+        </w:numPr>
+        <w:rPr>
+          <w:lang w:val="fr-FR"/>
+        </w:rPr>
+      </w:pPr>
+      <w:r>
+        <w:rPr>
+          <w:lang w:val="fr-FR"/>
+        </w:rPr>
+        <w:t xml:space="preserve">Projects </w:t>
+      </w:r>
+    </w:p>
+    <w:p>
+      <w:pPr>
+        <w:pStyle w:val="Paragraphedeliste"/>
+        <w:numPr>
+          <w:ilvl w:val="0"/>
+          <w:numId w:val="2"/>
+        </w:numPr>
+        <w:rPr>
+          <w:lang w:val="fr-FR"/>
+        </w:rPr>
+      </w:pPr>
+      <w:r>
+        <w:rPr>
+          <w:lang w:val="fr-FR"/>
+        </w:rPr>
+        <w:t>Notes</w:t>
+      </w:r>
+    </w:p>
+    <w:p>
+      <w:pPr>
+        <w:pStyle w:val="Paragraphedeliste"/>
+        <w:numPr>
+          <w:ilvl w:val="0"/>
+          <w:numId w:val="2"/>
+        </w:numPr>
+        <w:rPr>
+          <w:lang w:val="fr-FR"/>
+        </w:rPr>
+      </w:pPr>
+      <w:r>
+        <w:rPr>
+          <w:lang w:val="fr-FR"/>
+        </w:rPr>
+        <w:t>Pomodoro Timer</w:t>
+      </w:r>
+    </w:p>
+    <w:p>
+      <w:pPr>
+        <w:ind w:left="1440"/>
+        <w:rPr>
+          <w:lang w:val="fr-FR"/>
+        </w:rPr>
+      </w:pPr>
+    </w:p>
+    <w:p>
+      <w:pPr>
+        <w:pStyle w:val="Paragraphedeliste"/>
+        <w:numPr>
+          <w:ilvl w:val="1"/>
+          <w:numId w:val="2"/>
+        </w:numPr>
+        <w:rPr>
+          <w:lang w:val="fr-FR"/>
+        </w:rPr>
+      </w:pPr>
+      <w:r>
+        <w:rPr>
+          <w:lang w:val="fr-FR"/>
+        </w:rPr>
+        <w:t>Avec une section projets actifs + section archivée</w:t>
+      </w:r>
+    </w:p>
+    <w:p>
+      <w:pPr>
+        <w:pStyle w:val="Paragraphedeliste"/>
+        <w:numPr>
+          <w:ilvl w:val="0"/>
+          <w:numId w:val="2"/>
+        </w:numPr>
+        <w:rPr>
+          <w:lang w:val="fr-FR"/>
+        </w:rPr>
+      </w:pPr>
+    </w:p>
+    <w:p>
+      <w:pPr>
         <w:pStyle w:val="Titre2"/>
         <w:rPr>
           <w:lang w:val="fr-FR"/>
@@ -708,6 +911,42 @@
     </w:p>
     <w:p>
       <w:pPr>
+        <w:pStyle w:val="Paragraphedeliste"/>
+        <w:numPr>
+          <w:ilvl w:val="0"/>
+          <w:numId w:val="1"/>
+        </w:numPr>
+        <w:rPr>
+          <w:lang w:val="fr-FR"/>
+        </w:rPr>
+      </w:pPr>
+      <w:r>
+        <w:rPr>
+          <w:lang w:val="fr-FR"/>
+        </w:rPr>
+        <w:t>SubTask</w:t>
+      </w:r>
+    </w:p>
+    <w:p>
+      <w:pPr>
+        <w:pStyle w:val="Paragraphedeliste"/>
+        <w:numPr>
+          <w:ilvl w:val="1"/>
+          <w:numId w:val="1"/>
+        </w:numPr>
+        <w:rPr>
+          <w:lang w:val="fr-FR"/>
+        </w:rPr>
+      </w:pPr>
+      <w:r>
+        <w:rPr>
+          <w:lang w:val="fr-FR"/>
+        </w:rPr>
+        <w:t>Same properties</w:t>
+      </w:r>
+    </w:p>
+    <w:p>
+      <w:pPr>
         <w:pStyle w:val="Titre3"/>
         <w:rPr>
           <w:lang w:val="fr-FR"/>
@@ -814,6 +1053,24 @@
         <w:rPr>
           <w:lang w:val="fr-FR"/>
         </w:rPr>
+        <w:t>Profile picture</w:t>
+      </w:r>
+    </w:p>
+    <w:p>
+      <w:pPr>
+        <w:pStyle w:val="Paragraphedeliste"/>
+        <w:numPr>
+          <w:ilvl w:val="0"/>
+          <w:numId w:val="1"/>
+        </w:numPr>
+        <w:rPr>
+          <w:lang w:val="fr-FR"/>
+        </w:rPr>
+      </w:pPr>
+      <w:r>
+        <w:rPr>
+          <w:lang w:val="fr-FR"/>
+        </w:rPr>
         <w:t>(is subscribed)</w:t>
       </w:r>
     </w:p>
@@ -1000,6 +1257,7 @@
         <w:rPr>
           <w:lang w:val="fr-FR"/>
         </w:rPr>
+        <w:lastRenderedPageBreak/>
         <w:t>[password]</w:t>
       </w:r>
     </w:p>
@@ -1415,11 +1673,37 @@
     <w:p>
       <w:pPr>
         <w:pStyle w:val="Paragraphedeliste"/>
+        <w:numPr>
+          <w:ilvl w:val="0"/>
+          <w:numId w:val="1"/>
+        </w:numPr>
         <w:ind w:left="2520"/>
         <w:rPr>
           <w:lang w:val="fr-FR"/>
         </w:rPr>
       </w:pPr>
+      <w:r>
+        <w:rPr>
+          <w:lang w:val="fr-FR"/>
+        </w:rPr>
+        <w:t>Espaces (workspace ou personnel</w:t>
+      </w:r>
+    </w:p>
+    <w:p>
+      <w:pPr>
+        <w:rPr>
+          <w:lang w:val="fr-FR"/>
+        </w:rPr>
+      </w:pPr>
+    </w:p>
+    <w:p>
+      <w:pPr>
+        <w:pStyle w:val="Paragraphedeliste"/>
+        <w:ind w:left="2520"/>
+        <w:rPr>
+          <w:lang w:val="fr-FR"/>
+        </w:rPr>
+      </w:pPr>
     </w:p>
     <w:p>
       <w:pPr>
@@ -1498,247 +1782,247 @@
           <w:szCs w:val="28"/>
           <w:lang w:val="fr-FR"/>
         </w:rPr>
+        <w:t>Calendar</w:t>
+      </w:r>
+    </w:p>
+    <w:p>
+      <w:pPr>
+        <w:pStyle w:val="Paragraphedeliste"/>
+        <w:numPr>
+          <w:ilvl w:val="2"/>
+          <w:numId w:val="1"/>
+        </w:numPr>
+        <w:rPr>
+          <w:rFonts w:ascii="Neue Haas Grotesk Display Pro" w:hAnsi="Neue Haas Grotesk Display Pro"/>
+          <w:sz w:val="28"/>
+          <w:szCs w:val="28"/>
+          <w:lang w:val="fr-FR"/>
+        </w:rPr>
+      </w:pPr>
+      <w:r>
+        <w:rPr>
+          <w:rFonts w:ascii="Neue Haas Grotesk Display Pro" w:hAnsi="Neue Haas Grotesk Display Pro"/>
+          <w:sz w:val="28"/>
+          <w:szCs w:val="28"/>
+          <w:lang w:val="fr-FR"/>
+        </w:rPr>
+        <w:t>Google Agenda</w:t>
+      </w:r>
+    </w:p>
+    <w:p>
+      <w:pPr>
+        <w:pStyle w:val="Paragraphedeliste"/>
+        <w:numPr>
+          <w:ilvl w:val="3"/>
+          <w:numId w:val="1"/>
+        </w:numPr>
+        <w:rPr>
+          <w:rFonts w:ascii="Neue Haas Grotesk Display Pro" w:hAnsi="Neue Haas Grotesk Display Pro"/>
+          <w:sz w:val="28"/>
+          <w:szCs w:val="28"/>
+          <w:lang w:val="fr-FR"/>
+        </w:rPr>
+      </w:pPr>
+      <w:r>
+        <w:rPr>
+          <w:rFonts w:ascii="Neue Haas Grotesk Display Pro" w:hAnsi="Neue Haas Grotesk Display Pro"/>
+          <w:sz w:val="28"/>
+          <w:szCs w:val="28"/>
+          <w:lang w:val="fr-FR"/>
+        </w:rPr>
+        <w:t>[tokens]</w:t>
+      </w:r>
+    </w:p>
+    <w:p>
+      <w:pPr>
+        <w:pStyle w:val="Paragraphedeliste"/>
+        <w:numPr>
+          <w:ilvl w:val="2"/>
+          <w:numId w:val="1"/>
+        </w:numPr>
+        <w:rPr>
+          <w:rFonts w:ascii="Neue Haas Grotesk Display Pro" w:hAnsi="Neue Haas Grotesk Display Pro"/>
+          <w:sz w:val="28"/>
+          <w:szCs w:val="28"/>
+          <w:lang w:val="fr-FR"/>
+        </w:rPr>
+      </w:pPr>
+      <w:r>
+        <w:rPr>
+          <w:rFonts w:ascii="Neue Haas Grotesk Display Pro" w:hAnsi="Neue Haas Grotesk Display Pro"/>
+          <w:sz w:val="28"/>
+          <w:szCs w:val="28"/>
+          <w:lang w:val="fr-FR"/>
+        </w:rPr>
+        <w:t>iCal APPLE</w:t>
+      </w:r>
+    </w:p>
+    <w:p>
+      <w:pPr>
+        <w:pStyle w:val="Paragraphedeliste"/>
+        <w:numPr>
+          <w:ilvl w:val="2"/>
+          <w:numId w:val="1"/>
+        </w:numPr>
+        <w:rPr>
+          <w:rFonts w:ascii="Neue Haas Grotesk Display Pro" w:hAnsi="Neue Haas Grotesk Display Pro"/>
+          <w:sz w:val="28"/>
+          <w:szCs w:val="28"/>
+          <w:lang w:val="fr-FR"/>
+        </w:rPr>
+      </w:pPr>
+      <w:r>
+        <w:rPr>
+          <w:rFonts w:ascii="Neue Haas Grotesk Display Pro" w:hAnsi="Neue Haas Grotesk Display Pro"/>
+          <w:sz w:val="28"/>
+          <w:szCs w:val="28"/>
+          <w:lang w:val="fr-FR"/>
+        </w:rPr>
+        <w:t>Outlook</w:t>
+      </w:r>
+    </w:p>
+    <w:p>
+      <w:pPr>
+        <w:pStyle w:val="Paragraphedeliste"/>
+        <w:numPr>
+          <w:ilvl w:val="1"/>
+          <w:numId w:val="1"/>
+        </w:numPr>
+        <w:rPr>
+          <w:rFonts w:ascii="Neue Haas Grotesk Display Pro" w:hAnsi="Neue Haas Grotesk Display Pro"/>
+          <w:sz w:val="28"/>
+          <w:szCs w:val="28"/>
+          <w:lang w:val="fr-FR"/>
+        </w:rPr>
+      </w:pPr>
+      <w:r>
+        <w:rPr>
+          <w:rFonts w:ascii="Neue Haas Grotesk Display Pro" w:hAnsi="Neue Haas Grotesk Display Pro"/>
+          <w:sz w:val="28"/>
+          <w:szCs w:val="28"/>
+          <w:lang w:val="fr-FR"/>
+        </w:rPr>
+        <w:t>Reading</w:t>
+      </w:r>
+    </w:p>
+    <w:p>
+      <w:pPr>
+        <w:pStyle w:val="Paragraphedeliste"/>
+        <w:numPr>
+          <w:ilvl w:val="2"/>
+          <w:numId w:val="1"/>
+        </w:numPr>
+        <w:rPr>
+          <w:rFonts w:ascii="Neue Haas Grotesk Display Pro" w:hAnsi="Neue Haas Grotesk Display Pro"/>
+          <w:sz w:val="28"/>
+          <w:szCs w:val="28"/>
+          <w:lang w:val="fr-FR"/>
+        </w:rPr>
+      </w:pPr>
+      <w:r>
+        <w:rPr>
+          <w:rFonts w:ascii="Neue Haas Grotesk Display Pro" w:hAnsi="Neue Haas Grotesk Display Pro"/>
+          <w:sz w:val="28"/>
+          <w:szCs w:val="28"/>
+          <w:lang w:val="fr-FR"/>
+        </w:rPr>
+        <w:t>Kindle</w:t>
+      </w:r>
+    </w:p>
+    <w:p>
+      <w:pPr>
+        <w:pStyle w:val="Paragraphedeliste"/>
+        <w:numPr>
+          <w:ilvl w:val="2"/>
+          <w:numId w:val="1"/>
+        </w:numPr>
+        <w:rPr>
+          <w:rFonts w:ascii="Neue Haas Grotesk Display Pro" w:hAnsi="Neue Haas Grotesk Display Pro"/>
+          <w:sz w:val="28"/>
+          <w:szCs w:val="28"/>
+          <w:lang w:val="fr-FR"/>
+        </w:rPr>
+      </w:pPr>
+      <w:r>
+        <w:rPr>
+          <w:rFonts w:ascii="Neue Haas Grotesk Display Pro" w:hAnsi="Neue Haas Grotesk Display Pro"/>
+          <w:sz w:val="28"/>
+          <w:szCs w:val="28"/>
+          <w:lang w:val="fr-FR"/>
+        </w:rPr>
+        <w:t>Google Books</w:t>
+      </w:r>
+    </w:p>
+    <w:p>
+      <w:pPr>
+        <w:pStyle w:val="Paragraphedeliste"/>
+        <w:numPr>
+          <w:ilvl w:val="1"/>
+          <w:numId w:val="1"/>
+        </w:numPr>
+        <w:rPr>
+          <w:rFonts w:ascii="Neue Haas Grotesk Display Pro" w:hAnsi="Neue Haas Grotesk Display Pro"/>
+          <w:sz w:val="28"/>
+          <w:szCs w:val="28"/>
+          <w:lang w:val="fr-FR"/>
+        </w:rPr>
+      </w:pPr>
+      <w:r>
+        <w:rPr>
+          <w:rFonts w:ascii="Neue Haas Grotesk Display Pro" w:hAnsi="Neue Haas Grotesk Display Pro"/>
+          <w:sz w:val="28"/>
+          <w:szCs w:val="28"/>
+          <w:lang w:val="fr-FR"/>
+        </w:rPr>
+        <w:t xml:space="preserve">Meditation </w:t>
+      </w:r>
+    </w:p>
+    <w:p>
+      <w:pPr>
+        <w:pStyle w:val="Paragraphedeliste"/>
+        <w:numPr>
+          <w:ilvl w:val="2"/>
+          <w:numId w:val="1"/>
+        </w:numPr>
+        <w:rPr>
+          <w:rFonts w:ascii="Neue Haas Grotesk Display Pro" w:hAnsi="Neue Haas Grotesk Display Pro"/>
+          <w:sz w:val="28"/>
+          <w:szCs w:val="28"/>
+          <w:lang w:val="fr-FR"/>
+        </w:rPr>
+      </w:pPr>
+      <w:r>
+        <w:rPr>
+          <w:rFonts w:ascii="Neue Haas Grotesk Display Pro" w:hAnsi="Neue Haas Grotesk Display Pro"/>
+          <w:sz w:val="28"/>
+          <w:szCs w:val="28"/>
+          <w:lang w:val="fr-FR"/>
+        </w:rPr>
+        <w:t>Headspace</w:t>
+      </w:r>
+    </w:p>
+    <w:p>
+      <w:pPr>
+        <w:pStyle w:val="Paragraphedeliste"/>
+        <w:numPr>
+          <w:ilvl w:val="1"/>
+          <w:numId w:val="1"/>
+        </w:numPr>
+        <w:rPr>
+          <w:rFonts w:ascii="Neue Haas Grotesk Display Pro" w:hAnsi="Neue Haas Grotesk Display Pro"/>
+          <w:sz w:val="28"/>
+          <w:szCs w:val="28"/>
+          <w:lang w:val="fr-FR"/>
+        </w:rPr>
+      </w:pPr>
+      <w:r>
+        <w:rPr>
+          <w:rFonts w:ascii="Neue Haas Grotesk Display Pro" w:hAnsi="Neue Haas Grotesk Display Pro"/>
+          <w:sz w:val="28"/>
+          <w:szCs w:val="28"/>
+          <w:lang w:val="fr-FR"/>
+        </w:rPr>
         <w:lastRenderedPageBreak/>
-        <w:t>Calendar</w:t>
-      </w:r>
-    </w:p>
-    <w:p>
-      <w:pPr>
-        <w:pStyle w:val="Paragraphedeliste"/>
-        <w:numPr>
-          <w:ilvl w:val="2"/>
-          <w:numId w:val="1"/>
-        </w:numPr>
-        <w:rPr>
-          <w:rFonts w:ascii="Neue Haas Grotesk Display Pro" w:hAnsi="Neue Haas Grotesk Display Pro"/>
-          <w:sz w:val="28"/>
-          <w:szCs w:val="28"/>
-          <w:lang w:val="fr-FR"/>
-        </w:rPr>
-      </w:pPr>
-      <w:r>
-        <w:rPr>
-          <w:rFonts w:ascii="Neue Haas Grotesk Display Pro" w:hAnsi="Neue Haas Grotesk Display Pro"/>
-          <w:sz w:val="28"/>
-          <w:szCs w:val="28"/>
-          <w:lang w:val="fr-FR"/>
-        </w:rPr>
-        <w:t>Google Agenda</w:t>
-      </w:r>
-    </w:p>
-    <w:p>
-      <w:pPr>
-        <w:pStyle w:val="Paragraphedeliste"/>
-        <w:numPr>
-          <w:ilvl w:val="3"/>
-          <w:numId w:val="1"/>
-        </w:numPr>
-        <w:rPr>
-          <w:rFonts w:ascii="Neue Haas Grotesk Display Pro" w:hAnsi="Neue Haas Grotesk Display Pro"/>
-          <w:sz w:val="28"/>
-          <w:szCs w:val="28"/>
-          <w:lang w:val="fr-FR"/>
-        </w:rPr>
-      </w:pPr>
-      <w:r>
-        <w:rPr>
-          <w:rFonts w:ascii="Neue Haas Grotesk Display Pro" w:hAnsi="Neue Haas Grotesk Display Pro"/>
-          <w:sz w:val="28"/>
-          <w:szCs w:val="28"/>
-          <w:lang w:val="fr-FR"/>
-        </w:rPr>
-        <w:t>[tokens]</w:t>
-      </w:r>
-    </w:p>
-    <w:p>
-      <w:pPr>
-        <w:pStyle w:val="Paragraphedeliste"/>
-        <w:numPr>
-          <w:ilvl w:val="2"/>
-          <w:numId w:val="1"/>
-        </w:numPr>
-        <w:rPr>
-          <w:rFonts w:ascii="Neue Haas Grotesk Display Pro" w:hAnsi="Neue Haas Grotesk Display Pro"/>
-          <w:sz w:val="28"/>
-          <w:szCs w:val="28"/>
-          <w:lang w:val="fr-FR"/>
-        </w:rPr>
-      </w:pPr>
-      <w:r>
-        <w:rPr>
-          <w:rFonts w:ascii="Neue Haas Grotesk Display Pro" w:hAnsi="Neue Haas Grotesk Display Pro"/>
-          <w:sz w:val="28"/>
-          <w:szCs w:val="28"/>
-          <w:lang w:val="fr-FR"/>
-        </w:rPr>
-        <w:t>iCal APPLE</w:t>
-      </w:r>
-    </w:p>
-    <w:p>
-      <w:pPr>
-        <w:pStyle w:val="Paragraphedeliste"/>
-        <w:numPr>
-          <w:ilvl w:val="2"/>
-          <w:numId w:val="1"/>
-        </w:numPr>
-        <w:rPr>
-          <w:rFonts w:ascii="Neue Haas Grotesk Display Pro" w:hAnsi="Neue Haas Grotesk Display Pro"/>
-          <w:sz w:val="28"/>
-          <w:szCs w:val="28"/>
-          <w:lang w:val="fr-FR"/>
-        </w:rPr>
-      </w:pPr>
-      <w:r>
-        <w:rPr>
-          <w:rFonts w:ascii="Neue Haas Grotesk Display Pro" w:hAnsi="Neue Haas Grotesk Display Pro"/>
-          <w:sz w:val="28"/>
-          <w:szCs w:val="28"/>
-          <w:lang w:val="fr-FR"/>
-        </w:rPr>
-        <w:t>Outlook</w:t>
-      </w:r>
-    </w:p>
-    <w:p>
-      <w:pPr>
-        <w:pStyle w:val="Paragraphedeliste"/>
-        <w:numPr>
-          <w:ilvl w:val="1"/>
-          <w:numId w:val="1"/>
-        </w:numPr>
-        <w:rPr>
-          <w:rFonts w:ascii="Neue Haas Grotesk Display Pro" w:hAnsi="Neue Haas Grotesk Display Pro"/>
-          <w:sz w:val="28"/>
-          <w:szCs w:val="28"/>
-          <w:lang w:val="fr-FR"/>
-        </w:rPr>
-      </w:pPr>
-      <w:r>
-        <w:rPr>
-          <w:rFonts w:ascii="Neue Haas Grotesk Display Pro" w:hAnsi="Neue Haas Grotesk Display Pro"/>
-          <w:sz w:val="28"/>
-          <w:szCs w:val="28"/>
-          <w:lang w:val="fr-FR"/>
-        </w:rPr>
-        <w:t>Reading</w:t>
-      </w:r>
-    </w:p>
-    <w:p>
-      <w:pPr>
-        <w:pStyle w:val="Paragraphedeliste"/>
-        <w:numPr>
-          <w:ilvl w:val="2"/>
-          <w:numId w:val="1"/>
-        </w:numPr>
-        <w:rPr>
-          <w:rFonts w:ascii="Neue Haas Grotesk Display Pro" w:hAnsi="Neue Haas Grotesk Display Pro"/>
-          <w:sz w:val="28"/>
-          <w:szCs w:val="28"/>
-          <w:lang w:val="fr-FR"/>
-        </w:rPr>
-      </w:pPr>
-      <w:r>
-        <w:rPr>
-          <w:rFonts w:ascii="Neue Haas Grotesk Display Pro" w:hAnsi="Neue Haas Grotesk Display Pro"/>
-          <w:sz w:val="28"/>
-          <w:szCs w:val="28"/>
-          <w:lang w:val="fr-FR"/>
-        </w:rPr>
-        <w:t>Kindle</w:t>
-      </w:r>
-    </w:p>
-    <w:p>
-      <w:pPr>
-        <w:pStyle w:val="Paragraphedeliste"/>
-        <w:numPr>
-          <w:ilvl w:val="2"/>
-          <w:numId w:val="1"/>
-        </w:numPr>
-        <w:rPr>
-          <w:rFonts w:ascii="Neue Haas Grotesk Display Pro" w:hAnsi="Neue Haas Grotesk Display Pro"/>
-          <w:sz w:val="28"/>
-          <w:szCs w:val="28"/>
-          <w:lang w:val="fr-FR"/>
-        </w:rPr>
-      </w:pPr>
-      <w:r>
-        <w:rPr>
-          <w:rFonts w:ascii="Neue Haas Grotesk Display Pro" w:hAnsi="Neue Haas Grotesk Display Pro"/>
-          <w:sz w:val="28"/>
-          <w:szCs w:val="28"/>
-          <w:lang w:val="fr-FR"/>
-        </w:rPr>
-        <w:t>Google Books</w:t>
-      </w:r>
-    </w:p>
-    <w:p>
-      <w:pPr>
-        <w:pStyle w:val="Paragraphedeliste"/>
-        <w:numPr>
-          <w:ilvl w:val="1"/>
-          <w:numId w:val="1"/>
-        </w:numPr>
-        <w:rPr>
-          <w:rFonts w:ascii="Neue Haas Grotesk Display Pro" w:hAnsi="Neue Haas Grotesk Display Pro"/>
-          <w:sz w:val="28"/>
-          <w:szCs w:val="28"/>
-          <w:lang w:val="fr-FR"/>
-        </w:rPr>
-      </w:pPr>
-      <w:r>
-        <w:rPr>
-          <w:rFonts w:ascii="Neue Haas Grotesk Display Pro" w:hAnsi="Neue Haas Grotesk Display Pro"/>
-          <w:sz w:val="28"/>
-          <w:szCs w:val="28"/>
-          <w:lang w:val="fr-FR"/>
-        </w:rPr>
-        <w:t xml:space="preserve">Meditation </w:t>
-      </w:r>
-    </w:p>
-    <w:p>
-      <w:pPr>
-        <w:pStyle w:val="Paragraphedeliste"/>
-        <w:numPr>
-          <w:ilvl w:val="2"/>
-          <w:numId w:val="1"/>
-        </w:numPr>
-        <w:rPr>
-          <w:rFonts w:ascii="Neue Haas Grotesk Display Pro" w:hAnsi="Neue Haas Grotesk Display Pro"/>
-          <w:sz w:val="28"/>
-          <w:szCs w:val="28"/>
-          <w:lang w:val="fr-FR"/>
-        </w:rPr>
-      </w:pPr>
-      <w:r>
-        <w:rPr>
-          <w:rFonts w:ascii="Neue Haas Grotesk Display Pro" w:hAnsi="Neue Haas Grotesk Display Pro"/>
-          <w:sz w:val="28"/>
-          <w:szCs w:val="28"/>
-          <w:lang w:val="fr-FR"/>
-        </w:rPr>
-        <w:t>Headspace</w:t>
-      </w:r>
-    </w:p>
-    <w:p>
-      <w:pPr>
-        <w:pStyle w:val="Paragraphedeliste"/>
-        <w:numPr>
-          <w:ilvl w:val="1"/>
-          <w:numId w:val="1"/>
-        </w:numPr>
-        <w:rPr>
-          <w:rFonts w:ascii="Neue Haas Grotesk Display Pro" w:hAnsi="Neue Haas Grotesk Display Pro"/>
-          <w:sz w:val="28"/>
-          <w:szCs w:val="28"/>
-          <w:lang w:val="fr-FR"/>
-        </w:rPr>
-      </w:pPr>
-      <w:r>
-        <w:rPr>
-          <w:rFonts w:ascii="Neue Haas Grotesk Display Pro" w:hAnsi="Neue Haas Grotesk Display Pro"/>
-          <w:sz w:val="28"/>
-          <w:szCs w:val="28"/>
-          <w:lang w:val="fr-FR"/>
-        </w:rPr>
         <w:t>Management</w:t>
       </w:r>
     </w:p>
@@ -2216,6 +2500,118 @@
 <file path=word/numbering.xml><?xml version="1.0" encoding="utf-8"?>
 <w:numbering xmlns:wpc="http://schemas.microsoft.com/office/word/2010/wordprocessingCanvas" xmlns:cx="http://schemas.microsoft.com/office/drawing/2014/chartex" xmlns:cx1="http://schemas.microsoft.com/office/drawing/2015/9/8/chartex" xmlns:cx2="http://schemas.microsoft.com/office/drawing/2015/10/21/chartex" xmlns:cx3="http://schemas.microsoft.com/office/drawing/2016/5/9/chartex" xmlns:cx4="http://schemas.microsoft.com/office/drawing/2016/5/10/chartex" xmlns:cx5="http://schemas.microsoft.com/office/drawing/2016/5/11/chartex" xmlns:cx6="http://schemas.microsoft.com/office/drawing/2016/5/12/chartex" xmlns:cx7="http://schemas.microsoft.com/office/drawing/2016/5/13/chartex" xmlns:cx8="http://schemas.microsoft.com/office/drawing/2016/5/14/chartex" xmlns:mc="http://schemas.openxmlformats.org/markup-compatibility/2006" xmlns:aink="http://schemas.microsoft.com/office/drawing/2016/ink" xmlns:am3d="http://schemas.microsoft.com/office/drawing/2017/model3d" xmlns:o="urn:schemas-microsoft-com:office:office" xmlns:oel="http://schemas.microsoft.com/office/2019/extlst" xmlns:r="http://schemas.openxmlformats.org/officeDocument/2006/relationships" xmlns:m="http://schemas.openxmlformats.org/officeDocument/2006/math" xmlns:v="urn:schemas-microsoft-com:vml" xmlns:wp14="http://schemas.microsoft.com/office/word/2010/wordprocessingDrawing" xmlns:wp="http://schemas.openxmlformats.org/drawingml/2006/wordprocessingDrawing" xmlns:w10="urn:schemas-microsoft-com:office:word" xmlns:w="http://schemas.openxmlformats.org/wordprocessingml/2006/main" xmlns:w14="http://schemas.microsoft.com/office/word/2010/wordml" xmlns:w15="http://schemas.microsoft.com/office/word/2012/wordml" xmlns:w16cex="http://schemas.microsoft.com/office/word/2018/wordml/cex" xmlns:w16cid="http://schemas.microsoft.com/office/word/2016/wordml/cid" xmlns:w16="http://schemas.microsoft.com/office/word/2018/wordml" xmlns:w16sdtdh="http://schemas.microsoft.com/office/word/2020/wordml/sdtdatahash" xmlns:w16se="http://schemas.microsoft.com/office/word/2015/wordml/symex" xmlns:wpg="http://schemas.microsoft.com/office/word/2010/wordprocessingGroup" xmlns:wpi="http://schemas.microsoft.com/office/word/2010/wordprocessingInk" xmlns:wne="http://schemas.microsoft.com/office/word/2006/wordml" xmlns:wps="http://schemas.microsoft.com/office/word/2010/wordprocessingShape" mc:Ignorable="w14 w15 w16se w16cid w16 w16cex w16sdtdh wp14">
   <w:abstractNum w:abstractNumId="0" w15:restartNumberingAfterBreak="0">
+    <w:nsid w:val="0D287488"/>
+    <w:multiLevelType w:val="hybridMultilevel"/>
+    <w:tmpl w:val="297ABB4E"/>
+    <w:lvl w:ilvl="0" w:tplc="767A9A68">
+      <w:numFmt w:val="bullet"/>
+      <w:lvlText w:val="-"/>
+      <w:lvlJc w:val="left"/>
+      <w:pPr>
+        <w:ind w:left="1800" w:hanging="360"/>
+      </w:pPr>
+      <w:rPr>
+        <w:rFonts w:ascii="Calibri" w:eastAsiaTheme="minorHAnsi" w:hAnsi="Calibri" w:cs="Calibri" w:hint="default"/>
+      </w:rPr>
+    </w:lvl>
+    <w:lvl w:ilvl="1" w:tplc="04090003">
+      <w:start w:val="1"/>
+      <w:numFmt w:val="bullet"/>
+      <w:lvlText w:val="o"/>
+      <w:lvlJc w:val="left"/>
+      <w:pPr>
+        <w:ind w:left="2520" w:hanging="360"/>
+      </w:pPr>
+      <w:rPr>
+        <w:rFonts w:ascii="Courier New" w:hAnsi="Courier New" w:cs="Courier New" w:hint="default"/>
+      </w:rPr>
+    </w:lvl>
+    <w:lvl w:ilvl="2" w:tplc="04090005" w:tentative="1">
+      <w:start w:val="1"/>
+      <w:numFmt w:val="bullet"/>
+      <w:lvlText w:val=""/>
+      <w:lvlJc w:val="left"/>
+      <w:pPr>
+        <w:ind w:left="3240" w:hanging="360"/>
+      </w:pPr>
+      <w:rPr>
+        <w:rFonts w:ascii="Wingdings" w:hAnsi="Wingdings" w:hint="default"/>
+      </w:rPr>
+    </w:lvl>
+    <w:lvl w:ilvl="3" w:tplc="04090001" w:tentative="1">
+      <w:start w:val="1"/>
+      <w:numFmt w:val="bullet"/>
+      <w:lvlText w:val=""/>
+      <w:lvlJc w:val="left"/>
+      <w:pPr>
+        <w:ind w:left="3960" w:hanging="360"/>
+      </w:pPr>
+      <w:rPr>
+        <w:rFonts w:ascii="Symbol" w:hAnsi="Symbol" w:hint="default"/>
+      </w:rPr>
+    </w:lvl>
+    <w:lvl w:ilvl="4" w:tplc="04090003" w:tentative="1">
+      <w:start w:val="1"/>
+      <w:numFmt w:val="bullet"/>
+      <w:lvlText w:val="o"/>
+      <w:lvlJc w:val="left"/>
+      <w:pPr>
+        <w:ind w:left="4680" w:hanging="360"/>
+      </w:pPr>
+      <w:rPr>
+        <w:rFonts w:ascii="Courier New" w:hAnsi="Courier New" w:cs="Courier New" w:hint="default"/>
+      </w:rPr>
+    </w:lvl>
+    <w:lvl w:ilvl="5" w:tplc="04090005" w:tentative="1">
+      <w:start w:val="1"/>
+      <w:numFmt w:val="bullet"/>
+      <w:lvlText w:val=""/>
+      <w:lvlJc w:val="left"/>
+      <w:pPr>
+        <w:ind w:left="5400" w:hanging="360"/>
+      </w:pPr>
+      <w:rPr>
+        <w:rFonts w:ascii="Wingdings" w:hAnsi="Wingdings" w:hint="default"/>
+      </w:rPr>
+    </w:lvl>
+    <w:lvl w:ilvl="6" w:tplc="04090001" w:tentative="1">
+      <w:start w:val="1"/>
+      <w:numFmt w:val="bullet"/>
+      <w:lvlText w:val=""/>
+      <w:lvlJc w:val="left"/>
+      <w:pPr>
+        <w:ind w:left="6120" w:hanging="360"/>
+      </w:pPr>
+      <w:rPr>
+        <w:rFonts w:ascii="Symbol" w:hAnsi="Symbol" w:hint="default"/>
+      </w:rPr>
+    </w:lvl>
+    <w:lvl w:ilvl="7" w:tplc="04090003" w:tentative="1">
+      <w:start w:val="1"/>
+      <w:numFmt w:val="bullet"/>
+      <w:lvlText w:val="o"/>
+      <w:lvlJc w:val="left"/>
+      <w:pPr>
+        <w:ind w:left="6840" w:hanging="360"/>
+      </w:pPr>
+      <w:rPr>
+        <w:rFonts w:ascii="Courier New" w:hAnsi="Courier New" w:cs="Courier New" w:hint="default"/>
+      </w:rPr>
+    </w:lvl>
+    <w:lvl w:ilvl="8" w:tplc="04090005" w:tentative="1">
+      <w:start w:val="1"/>
+      <w:numFmt w:val="bullet"/>
+      <w:lvlText w:val=""/>
+      <w:lvlJc w:val="left"/>
+      <w:pPr>
+        <w:ind w:left="7560" w:hanging="360"/>
+      </w:pPr>
+      <w:rPr>
+        <w:rFonts w:ascii="Wingdings" w:hAnsi="Wingdings" w:hint="default"/>
+      </w:rPr>
+    </w:lvl>
+  </w:abstractNum>
+  <w:abstractNum w:abstractNumId="1" w15:restartNumberingAfterBreak="0">
     <w:nsid w:val="72F866A9"/>
     <w:multiLevelType w:val="hybridMultilevel"/>
     <w:tmpl w:val="B678A8AE"/>
@@ -2328,6 +2724,9 @@
     </w:lvl>
   </w:abstractNum>
   <w:num w:numId="1" w16cid:durableId="349069350">
+    <w:abstractNumId w:val="1"/>
+  </w:num>
+  <w:num w:numId="2" w16cid:durableId="58021394">
     <w:abstractNumId w:val="0"/>
   </w:num>
 </w:numbering>

</xml_diff>